<commit_message>
Tesina FIA e Use Case
Aggiunta Tesina per FIA e aggiunte le modifiche ai sequence e agli use case
</commit_message>
<xml_diff>
--- a/Use Case/UC_01.docx
+++ b/Use Case/UC_01.docx
@@ -287,7 +287,7 @@
                 <w:i/>
                 <w:iCs/>
               </w:rPr>
-              <w:t>1</w:t>
+              <w:t>2</w:t>
             </w:r>
           </w:p>
         </w:tc>
@@ -1035,19 +1035,58 @@
               <w:rPr>
                 <w:iCs/>
               </w:rPr>
-              <w:t xml:space="preserve">Il sistema avvisa il medico dell’avvenuta sottomissione e procede ad inviare una comunicazione all’interessato riguardante la disponibilità di aggiornamenti sulla </w:t>
-            </w:r>
-            <w:r>
-              <w:rPr>
-                <w:iCs/>
-              </w:rPr>
-              <w:t xml:space="preserve">sua </w:t>
-            </w:r>
-            <w:r>
-              <w:rPr>
-                <w:iCs/>
-              </w:rPr>
-              <w:t>situazione</w:t>
+              <w:t xml:space="preserve">Il sistema avvisa il medico dell’avvenuta sottomissione e procede </w:t>
+            </w:r>
+            <w:r>
+              <w:rPr>
+                <w:iCs/>
+              </w:rPr>
+              <w:t>al salvataggio del risultato</w:t>
+            </w:r>
+          </w:p>
+        </w:tc>
+      </w:tr>
+      <w:tr>
+        <w:tc>
+          <w:tcPr>
+            <w:tcW w:w="534" w:type="dxa"/>
+          </w:tcPr>
+          <w:p>
+            <w:r>
+              <w:t>5</w:t>
+            </w:r>
+          </w:p>
+        </w:tc>
+        <w:tc>
+          <w:tcPr>
+            <w:tcW w:w="1275" w:type="dxa"/>
+            <w:gridSpan w:val="2"/>
+          </w:tcPr>
+          <w:p>
+            <w:pPr>
+              <w:ind w:left="34"/>
+            </w:pPr>
+            <w:r>
+              <w:t>Sistema:</w:t>
+            </w:r>
+          </w:p>
+        </w:tc>
+        <w:tc>
+          <w:tcPr>
+            <w:tcW w:w="8251" w:type="dxa"/>
+            <w:gridSpan w:val="5"/>
+          </w:tcPr>
+          <w:p>
+            <w:pPr>
+              <w:rPr>
+                <w:iCs/>
+              </w:rPr>
+            </w:pPr>
+            <w:r>
+              <w:rPr>
+                <w:iCs/>
+              </w:rPr>
+              <w:t>Il sistema procede ad aggiungere alla coda delle notifiche da inviare il risultato appena salvato</w:t>
             </w:r>
           </w:p>
         </w:tc>
@@ -1073,7 +1112,7 @@
                 <w:b/>
                 <w:bCs/>
               </w:rPr>
-              <w:t xml:space="preserve">I Scenario/Flusso di eventi di ERRORE:  </w:t>
+              <w:t xml:space="preserve">I Scenario/Flusso di eventi di ERRORE: </w:t>
             </w:r>
             <w:r>
               <w:t>Non tutti i campi del form sono stati compilati</w:t>
@@ -1366,6 +1405,159 @@
                 <w:bCs/>
               </w:rPr>
               <w:t>2</w:t>
+            </w:r>
+          </w:p>
+        </w:tc>
+        <w:tc>
+          <w:tcPr>
+            <w:tcW w:w="1369" w:type="dxa"/>
+            <w:gridSpan w:val="2"/>
+          </w:tcPr>
+          <w:p>
+            <w:pPr>
+              <w:rPr>
+                <w:b/>
+                <w:bCs/>
+              </w:rPr>
+            </w:pPr>
+            <w:r>
+              <w:rPr>
+                <w:b/>
+                <w:bCs/>
+              </w:rPr>
+              <w:t>Sistema:</w:t>
+            </w:r>
+          </w:p>
+        </w:tc>
+        <w:tc>
+          <w:tcPr>
+            <w:tcW w:w="7322" w:type="dxa"/>
+            <w:gridSpan w:val="4"/>
+          </w:tcPr>
+          <w:p>
+            <w:r>
+              <w:t>Ritorno al passo 2</w:t>
+            </w:r>
+          </w:p>
+        </w:tc>
+      </w:tr>
+      <w:tr>
+        <w:tc>
+          <w:tcPr>
+            <w:tcW w:w="10060" w:type="dxa"/>
+            <w:gridSpan w:val="8"/>
+          </w:tcPr>
+          <w:p>
+            <w:pPr>
+              <w:rPr>
+                <w:b/>
+                <w:bCs/>
+              </w:rPr>
+            </w:pPr>
+            <w:r>
+              <w:rPr>
+                <w:b/>
+                <w:bCs/>
+              </w:rPr>
+              <w:t>II</w:t>
+            </w:r>
+            <w:r>
+              <w:rPr>
+                <w:b/>
+                <w:bCs/>
+              </w:rPr>
+              <w:t>I</w:t>
+            </w:r>
+            <w:r>
+              <w:rPr>
+                <w:b/>
+                <w:bCs/>
+              </w:rPr>
+              <w:t xml:space="preserve"> Scenario/Flusso di eventi di ERRORE: </w:t>
+            </w:r>
+            <w:r>
+              <w:t xml:space="preserve">Il </w:t>
+            </w:r>
+            <w:r>
+              <w:t>salvataggio del risultato non va a buon fine</w:t>
+            </w:r>
+          </w:p>
+        </w:tc>
+      </w:tr>
+      <w:tr>
+        <w:tc>
+          <w:tcPr>
+            <w:tcW w:w="1369" w:type="dxa"/>
+            <w:gridSpan w:val="2"/>
+          </w:tcPr>
+          <w:p>
+            <w:pPr>
+              <w:rPr>
+                <w:b/>
+                <w:bCs/>
+              </w:rPr>
+            </w:pPr>
+            <w:r>
+              <w:rPr>
+                <w:b/>
+                <w:bCs/>
+              </w:rPr>
+              <w:t>4.1.1</w:t>
+            </w:r>
+          </w:p>
+        </w:tc>
+        <w:tc>
+          <w:tcPr>
+            <w:tcW w:w="1369" w:type="dxa"/>
+            <w:gridSpan w:val="2"/>
+          </w:tcPr>
+          <w:p>
+            <w:pPr>
+              <w:rPr>
+                <w:b/>
+                <w:bCs/>
+              </w:rPr>
+            </w:pPr>
+            <w:r>
+              <w:rPr>
+                <w:b/>
+                <w:bCs/>
+              </w:rPr>
+              <w:t>Sistema:</w:t>
+            </w:r>
+          </w:p>
+        </w:tc>
+        <w:tc>
+          <w:tcPr>
+            <w:tcW w:w="7322" w:type="dxa"/>
+            <w:gridSpan w:val="4"/>
+          </w:tcPr>
+          <w:p>
+            <w:r>
+              <w:t>Il sistema si accorge che a causa di un generico errore non può effettuare il salvataggio del risultato, mostrando un avviso all’operatore incoraggiandolo a ripetere la procedura</w:t>
+            </w:r>
+          </w:p>
+        </w:tc>
+      </w:tr>
+      <w:tr>
+        <w:tc>
+          <w:tcPr>
+            <w:tcW w:w="1369" w:type="dxa"/>
+            <w:gridSpan w:val="2"/>
+          </w:tcPr>
+          <w:p>
+            <w:pPr>
+              <w:rPr>
+                <w:b/>
+                <w:bCs/>
+              </w:rPr>
+            </w:pPr>
+            <w:r>
+              <w:rPr>
+                <w:b/>
+                <w:bCs/>
+              </w:rPr>
+              <w:t>4.1.2</w:t>
             </w:r>
           </w:p>
         </w:tc>
@@ -2053,7 +2245,6 @@
   <w:style w:type="character" w:default="1" w:styleId="Carpredefinitoparagrafo">
     <w:name w:val="Default Paragraph Font"/>
     <w:uiPriority w:val="1"/>
-    <w:semiHidden/>
     <w:unhideWhenUsed/>
   </w:style>
   <w:style w:type="table" w:default="1" w:styleId="Tabellanormale">

</xml_diff>